<commit_message>
#8 #3 installation de Django + 1ère page pas ouf
</commit_message>
<xml_diff>
--- a/Doc/Fiche - PoC & Choix_technologiques.docx
+++ b/Doc/Fiche - PoC & Choix_technologiques.docx
@@ -709,7 +709,25 @@
           <w:sz w:val="24"/>
           <w:szCs w:val="24"/>
         </w:rPr>
-        <w:t>Pour prouver que le projet est possible, il faudrait que je code une interface web capable de communiquer avec des fonctions Python. Il faudrait aussi que l’interface soit dynamique (modifie le HTML afin d’afficher les informations). Pour faire cela, il faut établir une communication entre Python Flask et le HTML/CSS/JS avec des requêtes  Ajax par exemple.</w:t>
+        <w:t xml:space="preserve">Pour prouver que le projet est possible, il faudrait que je code une interface web capable de communiquer avec des fonctions Python. Il faudrait aussi que l’interface soit dynamique (modifie le HTML afin d’afficher les informations). Pour faire cela, il faut établir une communication entre Python </w:t>
+      </w:r>
+      <w:r>
+        <w:rPr>
+          <w:b/>
+          <w:bCs/>
+          <w:sz w:val="24"/>
+          <w:szCs w:val="24"/>
+        </w:rPr>
+        <w:t>Django</w:t>
+      </w:r>
+      <w:r>
+        <w:rPr>
+          <w:b/>
+          <w:bCs/>
+          <w:sz w:val="24"/>
+          <w:szCs w:val="24"/>
+        </w:rPr>
+        <w:t xml:space="preserve"> et le HTML/CSS/JS avec des requêtes  Ajax par exemple.</w:t>
       </w:r>
     </w:p>
     <w:p>
@@ -781,25 +799,7 @@
           <w:sz w:val="24"/>
           <w:szCs w:val="24"/>
         </w:rPr>
-        <w:t xml:space="preserve">Qu’il est possible de faire le site web dynamique en Python </w:t>
-      </w:r>
-      <w:r>
-        <w:rPr>
-          <w:b/>
-          <w:bCs/>
-          <w:sz w:val="24"/>
-          <w:szCs w:val="24"/>
-        </w:rPr>
-        <w:t>avec des requêtes effectuées avec AJAX (javascript)</w:t>
-      </w:r>
-      <w:r>
-        <w:rPr>
-          <w:b/>
-          <w:bCs/>
-          <w:sz w:val="24"/>
-          <w:szCs w:val="24"/>
-        </w:rPr>
-        <w:t>.</w:t>
+        <w:t>Qu’il est possible de faire le site web dynamique en Python avec des requêtes effectuées avec AJAX (javascript).</w:t>
       </w:r>
     </w:p>
     <w:p>

</xml_diff>